<commit_message>
Adding the final version of the Interdisciplinary Abstract.
It was just submitted moments ago so we should be all set for now.

Still need to draft up a poster and prepare the website between now and
then.

Closes xwsxethan/MusicScoring#34
</commit_message>
<xml_diff>
--- a/Onward/Interdisciplinary Abstract/InterdisciplinaryAbstractDrTedits.docx
+++ b/Onward/Interdisciplinary Abstract/InterdisciplinaryAbstractDrTedits.docx
@@ -3,6 +3,42 @@
 <w:document xmlns:wpc="http://schemas.microsoft.com/office/word/2010/wordprocessingCanvas" xmlns:mc="http://schemas.openxmlformats.org/markup-compatibility/2006" xmlns:o="urn:schemas-microsoft-com:office:office" xmlns:r="http://schemas.openxmlformats.org/officeDocument/2006/relationships" xmlns:m="http://schemas.openxmlformats.org/officeDocument/2006/math" xmlns:v="urn:schemas-microsoft-com:vml" xmlns:wp14="http://schemas.microsoft.com/office/word/2010/wordprocessingDrawing" xmlns:wp="http://schemas.openxmlformats.org/drawingml/2006/wordprocessingDrawing" xmlns:w10="urn:schemas-microsoft-com:office:word" xmlns:w="http://schemas.openxmlformats.org/wordprocessingml/2006/main" xmlns:w14="http://schemas.microsoft.com/office/word/2010/wordml" xmlns:w15="http://schemas.microsoft.com/office/word/2012/wordml" xmlns:wpg="http://schemas.microsoft.com/office/word/2010/wordprocessingGroup" xmlns:wpi="http://schemas.microsoft.com/office/word/2010/wordprocessingInk" xmlns:wne="http://schemas.microsoft.com/office/word/2006/wordml" xmlns:wps="http://schemas.microsoft.com/office/word/2010/wordprocessingShape" mc:Ignorable="w14 w15 wp14">
   <w:body>
     <w:p>
+      <w:pPr>
+        <w:jc w:val="center"/>
+      </w:pPr>
+      <w:r>
+        <w:t>An Objective Assessment of Musical Complexity:</w:t>
+      </w:r>
+    </w:p>
+    <w:p>
+      <w:pPr>
+        <w:jc w:val="center"/>
+      </w:pPr>
+      <w:r>
+        <w:t>Translating</w:t>
+      </w:r>
+      <w:r>
+        <w:t xml:space="preserve"> Music Pedagogy</w:t>
+      </w:r>
+      <w:r>
+        <w:t>’s Deep</w:t>
+      </w:r>
+      <w:r>
+        <w:t xml:space="preserve"> </w:t>
+      </w:r>
+      <w:r>
+        <w:t xml:space="preserve">Insights </w:t>
+      </w:r>
+      <w:r>
+        <w:t>with</w:t>
+      </w:r>
+      <w:r>
+        <w:t xml:space="preserve"> Novel Computing Paradigms</w:t>
+      </w:r>
+      <w:bookmarkStart w:id="0" w:name="_GoBack"/>
+      <w:bookmarkEnd w:id="0"/>
+    </w:p>
+    <w:p>
       <w:r>
         <w:t xml:space="preserve">In the </w:t>
       </w:r>
@@ -49,22 +85,13 @@
         <w:t xml:space="preserve">its visual symbols </w:t>
       </w:r>
       <w:r>
-        <w:t xml:space="preserve">into </w:t>
-      </w:r>
-      <w:r>
-        <w:t xml:space="preserve">sequences of </w:t>
+        <w:t xml:space="preserve">into sequences of </w:t>
       </w:r>
       <w:r>
         <w:t xml:space="preserve">instrument-specific </w:t>
       </w:r>
       <w:r>
-        <w:t>physical motions</w:t>
-      </w:r>
-      <w:r>
-        <w:t>.</w:t>
-      </w:r>
-      <w:r>
-        <w:t xml:space="preserve"> </w:t>
+        <w:t xml:space="preserve">physical motions. </w:t>
       </w:r>
       <w:r>
         <w:t>Hence, a</w:t>
@@ -88,10 +115,7 @@
         <w:t xml:space="preserve"> of the </w:t>
       </w:r>
       <w:r>
-        <w:t>mental</w:t>
-      </w:r>
-      <w:r>
-        <w:t xml:space="preserve"> and </w:t>
+        <w:t xml:space="preserve">mental and </w:t>
       </w:r>
       <w:r>
         <w:t>mechan</w:t>
@@ -150,12 +174,7 @@
         <w:t>Unfortunately, t</w:t>
       </w:r>
       <w:r>
-        <w:t>his non-trivial cognitive task depends solely on individual opinions, a process influenced by pe</w:t>
-      </w:r>
-      <w:bookmarkStart w:id="0" w:name="_GoBack"/>
-      <w:bookmarkEnd w:id="0"/>
-      <w:r>
-        <w:t xml:space="preserve">rsonal biases and lacking common criteria. Additionally, people buying sheet music face great uncertainty when determining whether unfamiliar music matches their playing ability. </w:t>
+        <w:t xml:space="preserve">his non-trivial cognitive task depends solely on individual opinions, a process influenced by personal biases and lacking common criteria. Additionally, people buying sheet music face great uncertainty when determining whether unfamiliar music matches their playing ability. </w:t>
       </w:r>
       <w:r>
         <w:t>With combined</w:t>
@@ -234,19 +253,22 @@
         <w:t xml:space="preserve"> </w:t>
       </w:r>
       <w:r>
-        <w:t>This interdisciplinary research conceptualizes and reifies novel computing paradigms to systematically translate de</w:t>
-      </w:r>
-      <w:r>
-        <w:t>ep insights of Music Pedagogy and</w:t>
-      </w:r>
-      <w:r>
-        <w:t xml:space="preserve"> make the</w:t>
-      </w:r>
-      <w:r>
-        <w:t>m</w:t>
-      </w:r>
-      <w:r>
-        <w:t xml:space="preserve"> accessible to a </w:t>
+        <w:t>This interdisciplinary research c</w:t>
+      </w:r>
+      <w:r>
+        <w:t>reates</w:t>
+      </w:r>
+      <w:r>
+        <w:t xml:space="preserve"> novel computing paradigms that</w:t>
+      </w:r>
+      <w:r>
+        <w:t xml:space="preserve"> systematically translate de</w:t>
+      </w:r>
+      <w:r>
+        <w:t>ep insights of Music Pedagogy</w:t>
+      </w:r>
+      <w:r>
+        <w:t xml:space="preserve">, benefiting a </w:t>
       </w:r>
       <w:r>
         <w:t>broad</w:t>

</xml_diff>